<commit_message>
Updated Notes With Git Stash And branching techniques Also Completed Task 3
</commit_message>
<xml_diff>
--- a/Version Control/Version Control Universtiy Portal Practice Tasks.docx
+++ b/Version Control/Version Control Universtiy Portal Practice Tasks.docx
@@ -3096,13 +3096,27 @@
         <w:rPr>
           <w:rFonts w:asciiTheme="majorHAnsi" w:hAnsiTheme="majorHAnsi" w:cstheme="majorHAnsi"/>
         </w:rPr>
-        <w:t xml:space="preserve"> of storm branch</w:t>
-      </w:r>
-      <w:r>
-        <w:rPr>
-          <w:rFonts w:asciiTheme="majorHAnsi" w:hAnsiTheme="majorHAnsi" w:cstheme="majorHAnsi"/>
-        </w:rPr>
-        <w:t>(After Rebase)</w:t>
+        <w:t xml:space="preserve"> of storm </w:t>
+      </w:r>
+      <w:proofErr w:type="gramStart"/>
+      <w:r>
+        <w:rPr>
+          <w:rFonts w:asciiTheme="majorHAnsi" w:hAnsiTheme="majorHAnsi" w:cstheme="majorHAnsi"/>
+        </w:rPr>
+        <w:t>branch</w:t>
+      </w:r>
+      <w:r>
+        <w:rPr>
+          <w:rFonts w:asciiTheme="majorHAnsi" w:hAnsiTheme="majorHAnsi" w:cstheme="majorHAnsi"/>
+        </w:rPr>
+        <w:t>(</w:t>
+      </w:r>
+      <w:proofErr w:type="gramEnd"/>
+      <w:r>
+        <w:rPr>
+          <w:rFonts w:asciiTheme="majorHAnsi" w:hAnsiTheme="majorHAnsi" w:cstheme="majorHAnsi"/>
+        </w:rPr>
+        <w:t>After Rebase)</w:t>
       </w:r>
       <w:r>
         <w:rPr>
@@ -3157,6 +3171,16 @@
         </w:rPr>
         <w:t xml:space="preserve">Task 4 </w:t>
       </w:r>
+    </w:p>
+    <w:p>
+      <w:pPr>
+        <w:pStyle w:val="ListParagraph"/>
+        <w:rPr>
+          <w:sz w:val="32"/>
+          <w:szCs w:val="32"/>
+          <w:lang w:val="en-US"/>
+        </w:rPr>
+      </w:pPr>
     </w:p>
     <w:p>
       <w:pPr>
@@ -3335,7 +3359,7 @@
         <v:path o:extrusionok="f" gradientshapeok="t" o:connecttype="rect"/>
         <o:lock v:ext="edit" aspectratio="t"/>
       </v:shapetype>
-      <v:shape id="_x0000_i1445" type="#_x0000_t75" style="width:11.55pt;height:11.55pt" o:bullet="t">
+      <v:shape id="_x0000_i1543" type="#_x0000_t75" style="width:11.55pt;height:11.55pt" o:bullet="t">
         <v:imagedata r:id="rId1" o:title="msoC20A"/>
       </v:shape>
     </w:pict>

</xml_diff>